<commit_message>
Accidentially discovered bug 4 - related to bug 3
Bug 4: Rolled dice values are not changing during a game
Fix: DiceValue roll() did not return a true random. Changes made during debugging bug 3 solved this.
</commit_message>
<xml_diff>
--- a/Debug Logs/DebugLog-Bug3-IncorrectWinRatioFixed.docx
+++ b/Debug Logs/DebugLog-Bug3-IncorrectWinRatioFixed.docx
@@ -426,7 +426,28 @@
           </w:tcPr>
           <w:p>
             <w:r>
-              <w:t>Where are totalWin and totalLoss are set?</w:t>
+              <w:t xml:space="preserve">Where </w:t>
+            </w:r>
+            <w:proofErr w:type="gramStart"/>
+            <w:r>
+              <w:t xml:space="preserve">are </w:t>
+            </w:r>
+            <w:proofErr w:type="spellStart"/>
+            <w:r>
+              <w:t>totalWin</w:t>
+            </w:r>
+            <w:proofErr w:type="spellEnd"/>
+            <w:r>
+              <w:t xml:space="preserve"> and </w:t>
+            </w:r>
+            <w:proofErr w:type="spellStart"/>
+            <w:r>
+              <w:t>totalLoss</w:t>
+            </w:r>
+            <w:proofErr w:type="spellEnd"/>
+            <w:proofErr w:type="gramEnd"/>
+            <w:r>
+              <w:t xml:space="preserve"> are set?</w:t>
             </w:r>
           </w:p>
         </w:tc>
@@ -460,7 +481,23 @@
           </w:tcPr>
           <w:p>
             <w:r>
-              <w:t>The values for totalWin and totalLoss aren’t being set/counted correctly</w:t>
+              <w:t xml:space="preserve">The values for </w:t>
+            </w:r>
+            <w:proofErr w:type="spellStart"/>
+            <w:r>
+              <w:t>totalWin</w:t>
+            </w:r>
+            <w:proofErr w:type="spellEnd"/>
+            <w:r>
+              <w:t xml:space="preserve"> and </w:t>
+            </w:r>
+            <w:proofErr w:type="spellStart"/>
+            <w:r>
+              <w:t>totalLoss</w:t>
+            </w:r>
+            <w:proofErr w:type="spellEnd"/>
+            <w:r>
+              <w:t xml:space="preserve"> aren’t being set/counted correctly</w:t>
             </w:r>
           </w:p>
         </w:tc>
@@ -615,8 +652,23 @@
             <w:tcW w:w="7036" w:type="dxa"/>
           </w:tcPr>
           <w:p>
-            <w:r>
-              <w:t>winCount and loseCount set t</w:t>
+            <w:proofErr w:type="spellStart"/>
+            <w:proofErr w:type="gramStart"/>
+            <w:r>
+              <w:t>winCount</w:t>
+            </w:r>
+            <w:proofErr w:type="spellEnd"/>
+            <w:proofErr w:type="gramEnd"/>
+            <w:r>
+              <w:t xml:space="preserve"> and </w:t>
+            </w:r>
+            <w:proofErr w:type="spellStart"/>
+            <w:r>
+              <w:t>loseCount</w:t>
+            </w:r>
+            <w:proofErr w:type="spellEnd"/>
+            <w:r>
+              <w:t xml:space="preserve"> set t</w:t>
             </w:r>
             <w:r>
               <w:t>he above values</w:t>
@@ -625,7 +677,23 @@
               <w:t>. Winning or losing a round</w:t>
             </w:r>
             <w:r>
-              <w:t xml:space="preserve"> sets winCount and loseCount values</w:t>
+              <w:t xml:space="preserve"> sets </w:t>
+            </w:r>
+            <w:proofErr w:type="spellStart"/>
+            <w:r>
+              <w:t>winCount</w:t>
+            </w:r>
+            <w:proofErr w:type="spellEnd"/>
+            <w:r>
+              <w:t xml:space="preserve"> and </w:t>
+            </w:r>
+            <w:proofErr w:type="spellStart"/>
+            <w:r>
+              <w:t>loseCount</w:t>
+            </w:r>
+            <w:proofErr w:type="spellEnd"/>
+            <w:r>
+              <w:t xml:space="preserve"> values</w:t>
             </w:r>
             <w:r>
               <w:t xml:space="preserve">. </w:t>
@@ -708,7 +776,23 @@
               <w:t>Debug mode, v</w:t>
             </w:r>
             <w:r>
-              <w:t>erify that when wins occur, winCount is incremented, and when a loss occurs that loseCount is incremented</w:t>
+              <w:t xml:space="preserve">erify that when wins occur, </w:t>
+            </w:r>
+            <w:proofErr w:type="spellStart"/>
+            <w:r>
+              <w:t>winCount</w:t>
+            </w:r>
+            <w:proofErr w:type="spellEnd"/>
+            <w:r>
+              <w:t xml:space="preserve"> is incremented, and when a loss occurs that </w:t>
+            </w:r>
+            <w:proofErr w:type="spellStart"/>
+            <w:r>
+              <w:t>loseCount</w:t>
+            </w:r>
+            <w:proofErr w:type="spellEnd"/>
+            <w:r>
+              <w:t xml:space="preserve"> is incremented</w:t>
             </w:r>
           </w:p>
         </w:tc>
@@ -830,7 +914,15 @@
           </w:tcPr>
           <w:p>
             <w:r>
-              <w:t>The game.playRound code</w:t>
+              <w:t xml:space="preserve">The </w:t>
+            </w:r>
+            <w:proofErr w:type="spellStart"/>
+            <w:r>
+              <w:t>game.playRound</w:t>
+            </w:r>
+            <w:proofErr w:type="spellEnd"/>
+            <w:r>
+              <w:t xml:space="preserve"> code</w:t>
             </w:r>
             <w:r>
               <w:t xml:space="preserve"> decided if a game is won</w:t>
@@ -841,9 +933,11 @@
             <w:r>
               <w:t xml:space="preserve"> ’</w:t>
             </w:r>
+            <w:proofErr w:type="spellStart"/>
             <w:r>
               <w:t>matchs</w:t>
             </w:r>
+            <w:proofErr w:type="spellEnd"/>
             <w:r>
               <w:t>’</w:t>
             </w:r>
@@ -1040,8 +1134,18 @@
             <w:tcW w:w="7036" w:type="dxa"/>
           </w:tcPr>
           <w:p>
-            <w:r>
-              <w:t xml:space="preserve">d.roll() </w:t>
+            <w:proofErr w:type="spellStart"/>
+            <w:proofErr w:type="gramStart"/>
+            <w:r>
+              <w:t>d.roll</w:t>
+            </w:r>
+            <w:proofErr w:type="spellEnd"/>
+            <w:r>
+              <w:t>(</w:t>
+            </w:r>
+            <w:proofErr w:type="gramEnd"/>
+            <w:r>
+              <w:t xml:space="preserve">) </w:t>
             </w:r>
             <w:r>
               <w:t>generates those values</w:t>
@@ -1083,8 +1187,13 @@
             <w:tcW w:w="7036" w:type="dxa"/>
           </w:tcPr>
           <w:p>
-            <w:r>
-              <w:t>d.roll() does not satisfy its method contract</w:t>
+            <w:proofErr w:type="spellStart"/>
+            <w:r>
+              <w:t>d.roll</w:t>
+            </w:r>
+            <w:proofErr w:type="spellEnd"/>
+            <w:r>
+              <w:t>() does not satisfy its method contract</w:t>
             </w:r>
           </w:p>
         </w:tc>
@@ -1241,10 +1350,28 @@
           </w:tcPr>
           <w:p>
             <w:r>
-              <w:t>The code inside d.roll(),</w:t>
-            </w:r>
-            <w:r>
-              <w:t>DiceValue.getRandom()</w:t>
+              <w:t xml:space="preserve">The code inside </w:t>
+            </w:r>
+            <w:proofErr w:type="spellStart"/>
+            <w:proofErr w:type="gramStart"/>
+            <w:r>
+              <w:t>d.roll</w:t>
+            </w:r>
+            <w:proofErr w:type="spellEnd"/>
+            <w:r>
+              <w:t>(</w:t>
+            </w:r>
+            <w:proofErr w:type="gramEnd"/>
+            <w:r>
+              <w:t>),</w:t>
+            </w:r>
+            <w:proofErr w:type="spellStart"/>
+            <w:r>
+              <w:t>DiceValue.getRandom</w:t>
+            </w:r>
+            <w:proofErr w:type="spellEnd"/>
+            <w:r>
+              <w:t>()</w:t>
             </w:r>
             <w:r>
               <w:t>, may not be producing a random value</w:t>
@@ -1283,8 +1410,19 @@
             <w:tcW w:w="7036" w:type="dxa"/>
           </w:tcPr>
           <w:p>
-            <w:r>
-              <w:t>DiveValue.getRandom does not return a true random value</w:t>
+            <w:proofErr w:type="spellStart"/>
+            <w:r>
+              <w:t>Di</w:t>
+            </w:r>
+            <w:r>
+              <w:t>c</w:t>
+            </w:r>
+            <w:r>
+              <w:t>eValue.getRandom</w:t>
+            </w:r>
+            <w:proofErr w:type="spellEnd"/>
+            <w:r>
+              <w:t xml:space="preserve"> does not return a true random value</w:t>
             </w:r>
           </w:p>
         </w:tc>
@@ -1386,7 +1524,20 @@
           </w:tcPr>
           <w:p>
             <w:r>
-              <w:t>Debug mode shows that DiceValue.SPADE.ordinal() is 5, not the expected 6. Therefore, only 5 of the 6 suits can be returned as a value</w:t>
+              <w:t xml:space="preserve">Debug mode shows that </w:t>
+            </w:r>
+            <w:proofErr w:type="spellStart"/>
+            <w:proofErr w:type="gramStart"/>
+            <w:r>
+              <w:t>DiceValue.SPADE.ordinal</w:t>
+            </w:r>
+            <w:proofErr w:type="spellEnd"/>
+            <w:r>
+              <w:t>(</w:t>
+            </w:r>
+            <w:proofErr w:type="gramEnd"/>
+            <w:r>
+              <w:t>) is 5, not the expected 6. Therefore, only 5 of the 6 suits can be returned as a value</w:t>
             </w:r>
             <w:r>
               <w:t>, this line is infected</w:t>
@@ -1593,6 +1744,9 @@
             <w:r>
               <w:t xml:space="preserve"> issue</w:t>
             </w:r>
+            <w:r>
+              <w:t>.</w:t>
+            </w:r>
           </w:p>
         </w:tc>
       </w:tr>
@@ -1793,10 +1947,18 @@
           </w:tcPr>
           <w:p>
             <w:r>
-              <w:t>Although d.</w:t>
-            </w:r>
-            <w:r>
-              <w:t>roll()</w:t>
+              <w:t xml:space="preserve">Although </w:t>
+            </w:r>
+            <w:proofErr w:type="spellStart"/>
+            <w:r>
+              <w:t>d.</w:t>
+            </w:r>
+            <w:r>
+              <w:t>roll</w:t>
+            </w:r>
+            <w:proofErr w:type="spellEnd"/>
+            <w:r>
+              <w:t>()</w:t>
             </w:r>
             <w:r>
               <w:t xml:space="preserve"> does generate and return a random value, it does not assign it to the member variable of value, which is checked when the match/comparison check occurs</w:t>
@@ -1874,7 +2036,15 @@
               <w:t>Make</w:t>
             </w:r>
             <w:r>
-              <w:t xml:space="preserve"> the method assign the random DiceValue to value, and return value</w:t>
+              <w:t xml:space="preserve"> the method assign the random </w:t>
+            </w:r>
+            <w:proofErr w:type="spellStart"/>
+            <w:r>
+              <w:t>DiceValue</w:t>
+            </w:r>
+            <w:proofErr w:type="spellEnd"/>
+            <w:r>
+              <w:t xml:space="preserve"> to value, and return value</w:t>
             </w:r>
             <w:r>
               <w:t xml:space="preserve"> to change as less code as possible.</w:t>
@@ -1919,7 +2089,15 @@
           </w:tcPr>
           <w:p>
             <w:r>
-              <w:t>Changing Dice.roll() method to set the random value calculated to ‘value’, then returning that value will resolve the issue</w:t>
+              <w:t xml:space="preserve">Changing </w:t>
+            </w:r>
+            <w:proofErr w:type="spellStart"/>
+            <w:r>
+              <w:t>Dice.roll</w:t>
+            </w:r>
+            <w:proofErr w:type="spellEnd"/>
+            <w:r>
+              <w:t>() method to set the random value calculated to ‘value’, then returning that value will resolve the issue</w:t>
             </w:r>
           </w:p>
         </w:tc>
@@ -2023,6 +2201,29 @@
             <w:r>
               <w:t>The automated test passed.</w:t>
             </w:r>
+          </w:p>
+          <w:p>
+            <w:r>
+              <w:t>This also resolved another bug</w:t>
+            </w:r>
+            <w:bookmarkStart w:id="0" w:name="_GoBack"/>
+            <w:bookmarkEnd w:id="0"/>
+            <w:r>
+              <w:t xml:space="preserve"> – </w:t>
+            </w:r>
+            <w:proofErr w:type="gramStart"/>
+            <w:r>
+              <w:t>that</w:t>
+            </w:r>
+            <w:proofErr w:type="gramEnd"/>
+            <w:r>
+              <w:t xml:space="preserve"> the rolled dice values not change during the game. Now they change from turn to </w:t>
+            </w:r>
+            <w:proofErr w:type="gramStart"/>
+            <w:r>
+              <w:t>turn :D</w:t>
+            </w:r>
+            <w:proofErr w:type="gramEnd"/>
           </w:p>
         </w:tc>
       </w:tr>
@@ -2129,7 +2330,25 @@
           <w:sz w:val="28"/>
           <w:u w:val="single"/>
         </w:rPr>
-        <w:t xml:space="preserve">/src/Dice.java, </w:t>
+        <w:t>/</w:t>
+      </w:r>
+      <w:proofErr w:type="spellStart"/>
+      <w:r>
+        <w:rPr>
+          <w:rFonts w:asciiTheme="majorHAnsi" w:hAnsiTheme="majorHAnsi" w:cstheme="majorHAnsi"/>
+          <w:sz w:val="28"/>
+          <w:u w:val="single"/>
+        </w:rPr>
+        <w:t>src</w:t>
+      </w:r>
+      <w:proofErr w:type="spellEnd"/>
+      <w:r>
+        <w:rPr>
+          <w:rFonts w:asciiTheme="majorHAnsi" w:hAnsiTheme="majorHAnsi" w:cstheme="majorHAnsi"/>
+          <w:sz w:val="28"/>
+          <w:u w:val="single"/>
+        </w:rPr>
+        <w:t xml:space="preserve">/Dice.java, </w:t>
       </w:r>
       <w:r>
         <w:rPr>
@@ -2213,7 +2432,25 @@
           <w:sz w:val="28"/>
           <w:u w:val="single"/>
         </w:rPr>
-        <w:t>Resolved bug, /src/Dice.java, line 14</w:t>
+        <w:t>Resolved bug, /</w:t>
+      </w:r>
+      <w:proofErr w:type="spellStart"/>
+      <w:r>
+        <w:rPr>
+          <w:rFonts w:asciiTheme="majorHAnsi" w:hAnsiTheme="majorHAnsi" w:cstheme="majorHAnsi"/>
+          <w:sz w:val="28"/>
+          <w:u w:val="single"/>
+        </w:rPr>
+        <w:t>src</w:t>
+      </w:r>
+      <w:proofErr w:type="spellEnd"/>
+      <w:r>
+        <w:rPr>
+          <w:rFonts w:asciiTheme="majorHAnsi" w:hAnsiTheme="majorHAnsi" w:cstheme="majorHAnsi"/>
+          <w:sz w:val="28"/>
+          <w:u w:val="single"/>
+        </w:rPr>
+        <w:t>/Dice.java, line 14</w:t>
       </w:r>
     </w:p>
     <w:p>
@@ -2289,7 +2526,25 @@
           <w:sz w:val="28"/>
           <w:u w:val="single"/>
         </w:rPr>
-        <w:t xml:space="preserve">/src/DiceValue.java, </w:t>
+        <w:t>/</w:t>
+      </w:r>
+      <w:proofErr w:type="spellStart"/>
+      <w:r>
+        <w:rPr>
+          <w:rFonts w:asciiTheme="majorHAnsi" w:hAnsiTheme="majorHAnsi" w:cstheme="majorHAnsi"/>
+          <w:sz w:val="28"/>
+          <w:u w:val="single"/>
+        </w:rPr>
+        <w:t>src</w:t>
+      </w:r>
+      <w:proofErr w:type="spellEnd"/>
+      <w:r>
+        <w:rPr>
+          <w:rFonts w:asciiTheme="majorHAnsi" w:hAnsiTheme="majorHAnsi" w:cstheme="majorHAnsi"/>
+          <w:sz w:val="28"/>
+          <w:u w:val="single"/>
+        </w:rPr>
+        <w:t xml:space="preserve">/DiceValue.java, </w:t>
       </w:r>
       <w:r>
         <w:rPr>
@@ -2372,7 +2627,25 @@
           <w:sz w:val="28"/>
           <w:u w:val="single"/>
         </w:rPr>
-        <w:t xml:space="preserve">/src/DiceValue.java, </w:t>
+        <w:t>/</w:t>
+      </w:r>
+      <w:proofErr w:type="spellStart"/>
+      <w:r>
+        <w:rPr>
+          <w:rFonts w:asciiTheme="majorHAnsi" w:hAnsiTheme="majorHAnsi" w:cstheme="majorHAnsi"/>
+          <w:sz w:val="28"/>
+          <w:u w:val="single"/>
+        </w:rPr>
+        <w:t>src</w:t>
+      </w:r>
+      <w:proofErr w:type="spellEnd"/>
+      <w:r>
+        <w:rPr>
+          <w:rFonts w:asciiTheme="majorHAnsi" w:hAnsiTheme="majorHAnsi" w:cstheme="majorHAnsi"/>
+          <w:sz w:val="28"/>
+          <w:u w:val="single"/>
+        </w:rPr>
+        <w:t xml:space="preserve">/DiceValue.java, </w:t>
       </w:r>
       <w:r>
         <w:rPr>
@@ -2566,8 +2839,6 @@
           <w:u w:val="single"/>
         </w:rPr>
       </w:pPr>
-      <w:bookmarkStart w:id="0" w:name="_GoBack"/>
-      <w:bookmarkEnd w:id="0"/>
       <w:r>
         <w:rPr>
           <w:noProof/>
@@ -2760,7 +3031,7 @@
             <w:bCs/>
             <w:noProof/>
           </w:rPr>
-          <w:t>6</w:t>
+          <w:t>4</w:t>
         </w:r>
         <w:r>
           <w:rPr>

</xml_diff>